<commit_message>
Render Assignment 02 with plots
</commit_message>
<xml_diff>
--- a/assignment2.docx
+++ b/assignment2.docx
@@ -2,6 +2,229 @@
 <file path=word/document.xml><?xml version="1.0" encoding="utf-8"?>
 <w:document xmlns:w="http://schemas.openxmlformats.org/wordprocessingml/2006/main" xmlns:m="http://schemas.openxmlformats.org/officeDocument/2006/math" xmlns:r="http://schemas.openxmlformats.org/officeDocument/2006/relationships" xmlns:o="urn:schemas-microsoft-com:office:office" xmlns:v="urn:schemas-microsoft-com:vml" xmlns:w10="urn:schemas-microsoft-com:office:word" xmlns:a="http://schemas.openxmlformats.org/drawingml/2006/main" xmlns:pic="http://schemas.openxmlformats.org/drawingml/2006/picture" xmlns:wp="http://schemas.openxmlformats.org/drawingml/2006/wordprocessingDrawing">
   <w:body>
+    <w:p>
+      <w:pPr>
+        <w:pStyle w:val="Title"/>
+      </w:pPr>
+      <w:r>
+        <w:t xml:space="preserve">Assignment 02</w:t>
+      </w:r>
+    </w:p>
+    <w:p>
+      <w:pPr>
+        <w:pStyle w:val="Subtitle"/>
+      </w:pPr>
+      <w:r>
+        <w:t xml:space="preserve">Spark SQL and DataFrames</w:t>
+      </w:r>
+    </w:p>
+    <w:p>
+      <w:pPr>
+        <w:pStyle w:val="Author"/>
+      </w:pPr>
+      <w:r>
+        <w:t xml:space="preserve">Connor Coulter</w:t>
+      </w:r>
+    </w:p>
+    <w:bookmarkStart w:id="23" w:name="Xb617733afb34534bd3a0c3b287d6df76c0dbe18"/>
+    <w:p>
+      <w:pPr>
+        <w:pStyle w:val="Heading2"/>
+      </w:pPr>
+      <w:r>
+        <w:t xml:space="preserve">Query 1 — Tech Industry Median Salaries (NAICS 518210)</w:t>
+      </w:r>
+    </w:p>
+    <w:p>
+      <w:pPr>
+        <w:pStyle w:val="FirstParagraph"/>
+      </w:pPr>
+      <w:r>
+        <w:t xml:space="preserve">Median salary by specialized occupation computed via</w:t>
+      </w:r>
+      <w:r>
+        <w:t xml:space="preserve"> </w:t>
+      </w:r>
+      <w:r>
+        <w:rPr>
+          <w:rStyle w:val="VerbatimChar"/>
+        </w:rPr>
+        <w:t xml:space="preserve">percentile_approx</w:t>
+      </w:r>
+      <w:r>
+        <w:t xml:space="preserve"> </w:t>
+      </w:r>
+      <w:r>
+        <w:t xml:space="preserve">on numeric salary values.</w:t>
+      </w:r>
+    </w:p>
+    <w:p>
+      <w:pPr>
+        <w:pStyle w:val="BodyText"/>
+      </w:pPr>
+      <w:r>
+        <w:drawing>
+          <wp:inline>
+            <wp:extent cx="5334000" cy="4000500"/>
+            <wp:effectExtent b="0" l="0" r="0" t="0"/>
+            <wp:docPr descr="" title="" id="21" name="Picture"/>
+            <a:graphic>
+              <a:graphicData uri="http://schemas.openxmlformats.org/drawingml/2006/picture">
+                <pic:pic>
+                  <pic:nvPicPr>
+                    <pic:cNvPr descr="results/q1_median_salary_tech.png" id="22" name="Picture"/>
+                    <pic:cNvPicPr>
+                      <a:picLocks noChangeArrowheads="1" noChangeAspect="1"/>
+                    </pic:cNvPicPr>
+                  </pic:nvPicPr>
+                  <pic:blipFill>
+                    <a:blip r:embed="rId20"/>
+                    <a:stretch>
+                      <a:fillRect/>
+                    </a:stretch>
+                  </pic:blipFill>
+                  <pic:spPr bwMode="auto">
+                    <a:xfrm>
+                      <a:off x="0" y="0"/>
+                      <a:ext cx="5334000" cy="4000500"/>
+                    </a:xfrm>
+                    <a:prstGeom prst="rect">
+                      <a:avLst/>
+                    </a:prstGeom>
+                    <a:noFill/>
+                    <a:ln w="9525">
+                      <a:noFill/>
+                      <a:headEnd/>
+                      <a:tailEnd/>
+                    </a:ln>
+                  </pic:spPr>
+                </pic:pic>
+              </a:graphicData>
+            </a:graphic>
+          </wp:inline>
+        </w:drawing>
+      </w:r>
+    </w:p>
+    <w:bookmarkEnd w:id="23"/>
+    <w:bookmarkStart w:id="24" w:name="Xc69a27a4b1fc5056ec3a64ad979c162318ea576"/>
+    <w:p>
+      <w:pPr>
+        <w:pStyle w:val="Heading2"/>
+      </w:pPr>
+      <w:r>
+        <w:t xml:space="preserve">Query 2 — Top 5 Companies with Remote Jobs in California</w:t>
+      </w:r>
+    </w:p>
+    <w:p>
+      <w:pPr>
+        <w:pStyle w:val="FirstParagraph"/>
+      </w:pPr>
+      <w:r>
+        <w:t xml:space="preserve">Count of remote postings by company (California only), descending.</w:t>
+      </w:r>
+    </w:p>
+    <w:p>
+      <w:pPr>
+        <w:pStyle w:val="BodyText"/>
+      </w:pPr>
+    </w:p>
+    <w:bookmarkEnd w:id="24"/>
+    <w:bookmarkStart w:id="25" w:name="X72f309beac17780267ceaf9f91c169483b9def1"/>
+    <w:p>
+      <w:pPr>
+        <w:pStyle w:val="Heading2"/>
+      </w:pPr>
+      <w:r>
+        <w:t xml:space="preserve">Query 3 — Monthly Job Posting Trends in California</w:t>
+      </w:r>
+    </w:p>
+    <w:p>
+      <w:pPr>
+        <w:pStyle w:val="FirstParagraph"/>
+      </w:pPr>
+      <w:r>
+        <w:t xml:space="preserve">Monthly counts grouped by year to visualize seasonality and trend.</w:t>
+      </w:r>
+    </w:p>
+    <w:p>
+      <w:pPr>
+        <w:pStyle w:val="BodyText"/>
+      </w:pPr>
+    </w:p>
+    <w:bookmarkEnd w:id="25"/>
+    <w:bookmarkStart w:id="29" w:name="X200d9a7d45c1309bf0c03726cfa468a3de0143c"/>
+    <w:p>
+      <w:pPr>
+        <w:pStyle w:val="Heading2"/>
+      </w:pPr>
+      <w:r>
+        <w:t xml:space="preserve">Query 4 — Salary Comparisons Across Major US Metros</w:t>
+      </w:r>
+    </w:p>
+    <w:p>
+      <w:pPr>
+        <w:pStyle w:val="FirstParagraph"/>
+      </w:pPr>
+      <w:r>
+        <w:t xml:space="preserve">Average salary for selected MSAs (rounded) with posting counts.</w:t>
+      </w:r>
+    </w:p>
+    <w:p>
+      <w:pPr>
+        <w:pStyle w:val="BodyText"/>
+      </w:pPr>
+      <w:r>
+        <w:drawing>
+          <wp:inline>
+            <wp:extent cx="5334000" cy="4000500"/>
+            <wp:effectExtent b="0" l="0" r="0" t="0"/>
+            <wp:docPr descr="" title="" id="27" name="Picture"/>
+            <a:graphic>
+              <a:graphicData uri="http://schemas.openxmlformats.org/drawingml/2006/picture">
+                <pic:pic>
+                  <pic:nvPicPr>
+                    <pic:cNvPr descr="results/q4_salary_by_metro.png" id="28" name="Picture"/>
+                    <pic:cNvPicPr>
+                      <a:picLocks noChangeArrowheads="1" noChangeAspect="1"/>
+                    </pic:cNvPicPr>
+                  </pic:nvPicPr>
+                  <pic:blipFill>
+                    <a:blip r:embed="rId26"/>
+                    <a:stretch>
+                      <a:fillRect/>
+                    </a:stretch>
+                  </pic:blipFill>
+                  <pic:spPr bwMode="auto">
+                    <a:xfrm>
+                      <a:off x="0" y="0"/>
+                      <a:ext cx="5334000" cy="4000500"/>
+                    </a:xfrm>
+                    <a:prstGeom prst="rect">
+                      <a:avLst/>
+                    </a:prstGeom>
+                    <a:noFill/>
+                    <a:ln w="9525">
+                      <a:noFill/>
+                      <a:headEnd/>
+                      <a:tailEnd/>
+                    </a:ln>
+                  </pic:spPr>
+                </pic:pic>
+              </a:graphicData>
+            </a:graphic>
+          </wp:inline>
+        </w:drawing>
+      </w:r>
+    </w:p>
+    <w:p>
+      <w:pPr>
+        <w:pStyle w:val="BodyText"/>
+      </w:pPr>
+      <w:r>
+        <w:t xml:space="preserve">Repository: https://github.com/coulterc-code/coulterc-code-ad688-a2.git</w:t>
+      </w:r>
+    </w:p>
+    <w:bookmarkEnd w:id="29"/>
     <w:sectPr>
       <w:footnotePr>
         <w:numRestart w:val="eachSect"/>

</xml_diff>

<commit_message>
Final: A2 results + docx
</commit_message>
<xml_diff>
--- a/assignment2.docx
+++ b/assignment2.docx
@@ -106,7 +106,7 @@
       </w:r>
     </w:p>
     <w:bookmarkEnd w:id="23"/>
-    <w:bookmarkStart w:id="24" w:name="Xc69a27a4b1fc5056ec3a64ad979c162318ea576"/>
+    <w:bookmarkStart w:id="27" w:name="Xc69a27a4b1fc5056ec3a64ad979c162318ea576"/>
     <w:p>
       <w:pPr>
         <w:pStyle w:val="Heading2"/>
@@ -121,52 +121,6 @@
       </w:pPr>
       <w:r>
         <w:t xml:space="preserve">Count of remote postings by company (California only), descending.</w:t>
-      </w:r>
-    </w:p>
-    <w:p>
-      <w:pPr>
-        <w:pStyle w:val="BodyText"/>
-      </w:pPr>
-    </w:p>
-    <w:bookmarkEnd w:id="24"/>
-    <w:bookmarkStart w:id="25" w:name="X72f309beac17780267ceaf9f91c169483b9def1"/>
-    <w:p>
-      <w:pPr>
-        <w:pStyle w:val="Heading2"/>
-      </w:pPr>
-      <w:r>
-        <w:t xml:space="preserve">Query 3 — Monthly Job Posting Trends in California</w:t>
-      </w:r>
-    </w:p>
-    <w:p>
-      <w:pPr>
-        <w:pStyle w:val="FirstParagraph"/>
-      </w:pPr>
-      <w:r>
-        <w:t xml:space="preserve">Monthly counts grouped by year to visualize seasonality and trend.</w:t>
-      </w:r>
-    </w:p>
-    <w:p>
-      <w:pPr>
-        <w:pStyle w:val="BodyText"/>
-      </w:pPr>
-    </w:p>
-    <w:bookmarkEnd w:id="25"/>
-    <w:bookmarkStart w:id="29" w:name="X200d9a7d45c1309bf0c03726cfa468a3de0143c"/>
-    <w:p>
-      <w:pPr>
-        <w:pStyle w:val="Heading2"/>
-      </w:pPr>
-      <w:r>
-        <w:t xml:space="preserve">Query 4 — Salary Comparisons Across Major US Metros</w:t>
-      </w:r>
-    </w:p>
-    <w:p>
-      <w:pPr>
-        <w:pStyle w:val="FirstParagraph"/>
-      </w:pPr>
-      <w:r>
-        <w:t xml:space="preserve">Average salary for selected MSAs (rounded) with posting counts.</w:t>
       </w:r>
     </w:p>
     <w:p>
@@ -178,18 +132,18 @@
           <wp:inline>
             <wp:extent cx="5334000" cy="4000500"/>
             <wp:effectExtent b="0" l="0" r="0" t="0"/>
-            <wp:docPr descr="" title="" id="27" name="Picture"/>
+            <wp:docPr descr="" title="" id="25" name="Picture"/>
             <a:graphic>
               <a:graphicData uri="http://schemas.openxmlformats.org/drawingml/2006/picture">
                 <pic:pic>
                   <pic:nvPicPr>
-                    <pic:cNvPr descr="results/q4_salary_by_metro.png" id="28" name="Picture"/>
+                    <pic:cNvPr descr="results/q2_top5_remote_companies_ca.png" id="26" name="Picture"/>
                     <pic:cNvPicPr>
                       <a:picLocks noChangeArrowheads="1" noChangeAspect="1"/>
                     </pic:cNvPicPr>
                   </pic:nvPicPr>
                   <pic:blipFill>
-                    <a:blip r:embed="rId26"/>
+                    <a:blip r:embed="rId24"/>
                     <a:stretch>
                       <a:fillRect/>
                     </a:stretch>
@@ -216,15 +170,145 @@
         </w:drawing>
       </w:r>
     </w:p>
+    <w:bookmarkEnd w:id="27"/>
+    <w:bookmarkStart w:id="31" w:name="X72f309beac17780267ceaf9f91c169483b9def1"/>
+    <w:p>
+      <w:pPr>
+        <w:pStyle w:val="Heading2"/>
+      </w:pPr>
+      <w:r>
+        <w:t xml:space="preserve">Query 3 — Monthly Job Posting Trends in California</w:t>
+      </w:r>
+    </w:p>
+    <w:p>
+      <w:pPr>
+        <w:pStyle w:val="FirstParagraph"/>
+      </w:pPr>
+      <w:r>
+        <w:t xml:space="preserve">Monthly counts grouped by year to visualize seasonality and trend.</w:t>
+      </w:r>
+    </w:p>
     <w:p>
       <w:pPr>
         <w:pStyle w:val="BodyText"/>
       </w:pPr>
       <w:r>
+        <w:drawing>
+          <wp:inline>
+            <wp:extent cx="5334000" cy="4000500"/>
+            <wp:effectExtent b="0" l="0" r="0" t="0"/>
+            <wp:docPr descr="" title="" id="29" name="Picture"/>
+            <a:graphic>
+              <a:graphicData uri="http://schemas.openxmlformats.org/drawingml/2006/picture">
+                <pic:pic>
+                  <pic:nvPicPr>
+                    <pic:cNvPr descr="results/q3_monthly_trends_ca.png" id="30" name="Picture"/>
+                    <pic:cNvPicPr>
+                      <a:picLocks noChangeArrowheads="1" noChangeAspect="1"/>
+                    </pic:cNvPicPr>
+                  </pic:nvPicPr>
+                  <pic:blipFill>
+                    <a:blip r:embed="rId28"/>
+                    <a:stretch>
+                      <a:fillRect/>
+                    </a:stretch>
+                  </pic:blipFill>
+                  <pic:spPr bwMode="auto">
+                    <a:xfrm>
+                      <a:off x="0" y="0"/>
+                      <a:ext cx="5334000" cy="4000500"/>
+                    </a:xfrm>
+                    <a:prstGeom prst="rect">
+                      <a:avLst/>
+                    </a:prstGeom>
+                    <a:noFill/>
+                    <a:ln w="9525">
+                      <a:noFill/>
+                      <a:headEnd/>
+                      <a:tailEnd/>
+                    </a:ln>
+                  </pic:spPr>
+                </pic:pic>
+              </a:graphicData>
+            </a:graphic>
+          </wp:inline>
+        </w:drawing>
+      </w:r>
+    </w:p>
+    <w:bookmarkEnd w:id="31"/>
+    <w:bookmarkStart w:id="35" w:name="X200d9a7d45c1309bf0c03726cfa468a3de0143c"/>
+    <w:p>
+      <w:pPr>
+        <w:pStyle w:val="Heading2"/>
+      </w:pPr>
+      <w:r>
+        <w:t xml:space="preserve">Query 4 — Salary Comparisons Across Major US Metros</w:t>
+      </w:r>
+    </w:p>
+    <w:p>
+      <w:pPr>
+        <w:pStyle w:val="FirstParagraph"/>
+      </w:pPr>
+      <w:r>
+        <w:t xml:space="preserve">Average salary for selected MSAs (rounded) with posting counts.</w:t>
+      </w:r>
+    </w:p>
+    <w:p>
+      <w:pPr>
+        <w:pStyle w:val="BodyText"/>
+      </w:pPr>
+      <w:r>
+        <w:drawing>
+          <wp:inline>
+            <wp:extent cx="5334000" cy="4000500"/>
+            <wp:effectExtent b="0" l="0" r="0" t="0"/>
+            <wp:docPr descr="" title="" id="33" name="Picture"/>
+            <a:graphic>
+              <a:graphicData uri="http://schemas.openxmlformats.org/drawingml/2006/picture">
+                <pic:pic>
+                  <pic:nvPicPr>
+                    <pic:cNvPr descr="results/q4_salary_by_metro.png" id="34" name="Picture"/>
+                    <pic:cNvPicPr>
+                      <a:picLocks noChangeArrowheads="1" noChangeAspect="1"/>
+                    </pic:cNvPicPr>
+                  </pic:nvPicPr>
+                  <pic:blipFill>
+                    <a:blip r:embed="rId32"/>
+                    <a:stretch>
+                      <a:fillRect/>
+                    </a:stretch>
+                  </pic:blipFill>
+                  <pic:spPr bwMode="auto">
+                    <a:xfrm>
+                      <a:off x="0" y="0"/>
+                      <a:ext cx="5334000" cy="4000500"/>
+                    </a:xfrm>
+                    <a:prstGeom prst="rect">
+                      <a:avLst/>
+                    </a:prstGeom>
+                    <a:noFill/>
+                    <a:ln w="9525">
+                      <a:noFill/>
+                      <a:headEnd/>
+                      <a:tailEnd/>
+                    </a:ln>
+                  </pic:spPr>
+                </pic:pic>
+              </a:graphicData>
+            </a:graphic>
+          </wp:inline>
+        </w:drawing>
+      </w:r>
+    </w:p>
+    <w:p>
+      <w:pPr>
+        <w:pStyle w:val="BodyText"/>
+      </w:pPr>
+      <w:r>
         <w:t xml:space="preserve">Repository: https://github.com/coulterc-code/coulterc-code-ad688-a2.git</w:t>
       </w:r>
     </w:p>
-    <w:bookmarkEnd w:id="29"/>
+    <w:bookmarkEnd w:id="35"/>
     <w:sectPr>
       <w:footnotePr>
         <w:numRestart w:val="eachSect"/>

</xml_diff>